<commit_message>
Corrigindo um erro no word
</commit_message>
<xml_diff>
--- a/Termo de Abertura do Projeto/TERMO DE ABERTURA DO PROJETO.docx
+++ b/Termo de Abertura do Projeto/TERMO DE ABERTURA DO PROJETO.docx
@@ -46,13 +46,12 @@
       </w:sdtPr>
       <w:sdtEndPr>
         <w:rPr>
-          <w:rFonts w:asciiTheme="minorHAnsi" w:eastAsiaTheme="minorHAnsi" w:hAnsiTheme="minorHAnsi" w:cstheme="minorBidi"/>
+          <w:rFonts w:eastAsiaTheme="minorHAnsi" w:cs="Times New Roman"/>
           <w:bCs/>
           <w:noProof/>
           <w:spacing w:val="0"/>
           <w:kern w:val="0"/>
-          <w:sz w:val="22"/>
-          <w:szCs w:val="22"/>
+          <w:szCs w:val="24"/>
           <w:lang w:val="pt-BR"/>
         </w:rPr>
       </w:sdtEndPr>
@@ -77,21 +76,38 @@
           <w:pPr>
             <w:pStyle w:val="TOC1"/>
             <w:rPr>
-              <w:rFonts w:eastAsiaTheme="minorEastAsia"/>
+              <w:rFonts w:ascii="Times New Roman" w:eastAsiaTheme="minorEastAsia" w:hAnsi="Times New Roman" w:cs="Times New Roman"/>
               <w:noProof/>
+              <w:sz w:val="24"/>
+              <w:szCs w:val="24"/>
               <w:lang w:eastAsia="pt-BR"/>
             </w:rPr>
           </w:pPr>
           <w:r>
+            <w:rPr>
+              <w:rFonts w:ascii="Times New Roman" w:hAnsi="Times New Roman" w:cs="Times New Roman"/>
+              <w:sz w:val="24"/>
+              <w:szCs w:val="24"/>
+            </w:rPr>
             <w:fldChar w:fldCharType="begin"/>
           </w:r>
           <w:r>
+            <w:rPr>
+              <w:rFonts w:ascii="Times New Roman" w:hAnsi="Times New Roman" w:cs="Times New Roman"/>
+              <w:sz w:val="24"/>
+              <w:szCs w:val="24"/>
+            </w:rPr>
             <w:instrText xml:space="preserve"> TOC \o "1-3" \h \z \u </w:instrText>
           </w:r>
           <w:r>
+            <w:rPr>
+              <w:rFonts w:ascii="Times New Roman" w:hAnsi="Times New Roman" w:cs="Times New Roman"/>
+              <w:sz w:val="24"/>
+              <w:szCs w:val="24"/>
+            </w:rPr>
             <w:fldChar w:fldCharType="separate"/>
           </w:r>
-          <w:hyperlink w:anchor="_Toc99377935" w:history="1">
+          <w:hyperlink w:anchor="_Toc99380095" w:history="1">
             <w:r>
               <w:rPr>
                 <w:rStyle w:val="Hyperlink"/>
@@ -104,8 +120,10 @@
             </w:r>
             <w:r>
               <w:rPr>
-                <w:rFonts w:eastAsiaTheme="minorEastAsia"/>
-                <w:noProof/>
+                <w:rFonts w:ascii="Times New Roman" w:eastAsiaTheme="minorEastAsia" w:hAnsi="Times New Roman" w:cs="Times New Roman"/>
+                <w:noProof/>
+                <w:sz w:val="24"/>
+                <w:szCs w:val="24"/>
                 <w:lang w:eastAsia="pt-BR"/>
               </w:rPr>
               <w:tab/>
@@ -122,49 +140,70 @@
             </w:r>
             <w:r>
               <w:rPr>
-                <w:noProof/>
-                <w:webHidden/>
+                <w:rFonts w:ascii="Times New Roman" w:hAnsi="Times New Roman" w:cs="Times New Roman"/>
+                <w:noProof/>
+                <w:webHidden/>
+                <w:sz w:val="24"/>
+                <w:szCs w:val="24"/>
               </w:rPr>
               <w:tab/>
             </w:r>
             <w:r>
               <w:rPr>
-                <w:noProof/>
-                <w:webHidden/>
+                <w:rFonts w:ascii="Times New Roman" w:hAnsi="Times New Roman" w:cs="Times New Roman"/>
+                <w:noProof/>
+                <w:webHidden/>
+                <w:sz w:val="24"/>
+                <w:szCs w:val="24"/>
               </w:rPr>
               <w:fldChar w:fldCharType="begin"/>
             </w:r>
             <w:r>
               <w:rPr>
-                <w:noProof/>
-                <w:webHidden/>
-              </w:rPr>
-              <w:instrText xml:space="preserve"> PAGEREF _Toc99377935 \h </w:instrText>
-            </w:r>
-            <w:r>
-              <w:rPr>
-                <w:noProof/>
-                <w:webHidden/>
-              </w:rPr>
-            </w:r>
-            <w:r>
-              <w:rPr>
-                <w:noProof/>
-                <w:webHidden/>
+                <w:rFonts w:ascii="Times New Roman" w:hAnsi="Times New Roman" w:cs="Times New Roman"/>
+                <w:noProof/>
+                <w:webHidden/>
+                <w:sz w:val="24"/>
+                <w:szCs w:val="24"/>
+              </w:rPr>
+              <w:instrText xml:space="preserve"> PAGEREF _Toc99380095 \h </w:instrText>
+            </w:r>
+            <w:r>
+              <w:rPr>
+                <w:rFonts w:ascii="Times New Roman" w:hAnsi="Times New Roman" w:cs="Times New Roman"/>
+                <w:noProof/>
+                <w:webHidden/>
+                <w:sz w:val="24"/>
+                <w:szCs w:val="24"/>
+              </w:rPr>
+            </w:r>
+            <w:r>
+              <w:rPr>
+                <w:rFonts w:ascii="Times New Roman" w:hAnsi="Times New Roman" w:cs="Times New Roman"/>
+                <w:noProof/>
+                <w:webHidden/>
+                <w:sz w:val="24"/>
+                <w:szCs w:val="24"/>
               </w:rPr>
               <w:fldChar w:fldCharType="separate"/>
             </w:r>
             <w:r>
               <w:rPr>
-                <w:noProof/>
-                <w:webHidden/>
-              </w:rPr>
-              <w:t>- 1 -</w:t>
-            </w:r>
-            <w:r>
-              <w:rPr>
-                <w:noProof/>
-                <w:webHidden/>
+                <w:rFonts w:ascii="Times New Roman" w:hAnsi="Times New Roman" w:cs="Times New Roman"/>
+                <w:noProof/>
+                <w:webHidden/>
+                <w:sz w:val="24"/>
+                <w:szCs w:val="24"/>
+              </w:rPr>
+              <w:t>- 2 -</w:t>
+            </w:r>
+            <w:r>
+              <w:rPr>
+                <w:rFonts w:ascii="Times New Roman" w:hAnsi="Times New Roman" w:cs="Times New Roman"/>
+                <w:noProof/>
+                <w:webHidden/>
+                <w:sz w:val="24"/>
+                <w:szCs w:val="24"/>
               </w:rPr>
               <w:fldChar w:fldCharType="end"/>
             </w:r>
@@ -174,12 +213,14 @@
           <w:pPr>
             <w:pStyle w:val="TOC1"/>
             <w:rPr>
-              <w:rFonts w:eastAsiaTheme="minorEastAsia"/>
+              <w:rFonts w:ascii="Times New Roman" w:eastAsiaTheme="minorEastAsia" w:hAnsi="Times New Roman" w:cs="Times New Roman"/>
               <w:noProof/>
+              <w:sz w:val="24"/>
+              <w:szCs w:val="24"/>
               <w:lang w:eastAsia="pt-BR"/>
             </w:rPr>
           </w:pPr>
-          <w:hyperlink w:anchor="_Toc99377936" w:history="1">
+          <w:hyperlink w:anchor="_Toc99380096" w:history="1">
             <w:r>
               <w:rPr>
                 <w:rStyle w:val="Hyperlink"/>
@@ -192,8 +233,10 @@
             </w:r>
             <w:r>
               <w:rPr>
-                <w:rFonts w:eastAsiaTheme="minorEastAsia"/>
-                <w:noProof/>
+                <w:rFonts w:ascii="Times New Roman" w:eastAsiaTheme="minorEastAsia" w:hAnsi="Times New Roman" w:cs="Times New Roman"/>
+                <w:noProof/>
+                <w:sz w:val="24"/>
+                <w:szCs w:val="24"/>
                 <w:lang w:eastAsia="pt-BR"/>
               </w:rPr>
               <w:tab/>
@@ -210,49 +253,70 @@
             </w:r>
             <w:r>
               <w:rPr>
-                <w:noProof/>
-                <w:webHidden/>
+                <w:rFonts w:ascii="Times New Roman" w:hAnsi="Times New Roman" w:cs="Times New Roman"/>
+                <w:noProof/>
+                <w:webHidden/>
+                <w:sz w:val="24"/>
+                <w:szCs w:val="24"/>
               </w:rPr>
               <w:tab/>
             </w:r>
             <w:r>
               <w:rPr>
-                <w:noProof/>
-                <w:webHidden/>
+                <w:rFonts w:ascii="Times New Roman" w:hAnsi="Times New Roman" w:cs="Times New Roman"/>
+                <w:noProof/>
+                <w:webHidden/>
+                <w:sz w:val="24"/>
+                <w:szCs w:val="24"/>
               </w:rPr>
               <w:fldChar w:fldCharType="begin"/>
             </w:r>
             <w:r>
               <w:rPr>
-                <w:noProof/>
-                <w:webHidden/>
-              </w:rPr>
-              <w:instrText xml:space="preserve"> PAGEREF _Toc99377936 \h </w:instrText>
-            </w:r>
-            <w:r>
-              <w:rPr>
-                <w:noProof/>
-                <w:webHidden/>
-              </w:rPr>
-            </w:r>
-            <w:r>
-              <w:rPr>
-                <w:noProof/>
-                <w:webHidden/>
+                <w:rFonts w:ascii="Times New Roman" w:hAnsi="Times New Roman" w:cs="Times New Roman"/>
+                <w:noProof/>
+                <w:webHidden/>
+                <w:sz w:val="24"/>
+                <w:szCs w:val="24"/>
+              </w:rPr>
+              <w:instrText xml:space="preserve"> PAGEREF _Toc99380096 \h </w:instrText>
+            </w:r>
+            <w:r>
+              <w:rPr>
+                <w:rFonts w:ascii="Times New Roman" w:hAnsi="Times New Roman" w:cs="Times New Roman"/>
+                <w:noProof/>
+                <w:webHidden/>
+                <w:sz w:val="24"/>
+                <w:szCs w:val="24"/>
+              </w:rPr>
+            </w:r>
+            <w:r>
+              <w:rPr>
+                <w:rFonts w:ascii="Times New Roman" w:hAnsi="Times New Roman" w:cs="Times New Roman"/>
+                <w:noProof/>
+                <w:webHidden/>
+                <w:sz w:val="24"/>
+                <w:szCs w:val="24"/>
               </w:rPr>
               <w:fldChar w:fldCharType="separate"/>
             </w:r>
             <w:r>
               <w:rPr>
-                <w:noProof/>
-                <w:webHidden/>
-              </w:rPr>
-              <w:t>- 1 -</w:t>
-            </w:r>
-            <w:r>
-              <w:rPr>
-                <w:noProof/>
-                <w:webHidden/>
+                <w:rFonts w:ascii="Times New Roman" w:hAnsi="Times New Roman" w:cs="Times New Roman"/>
+                <w:noProof/>
+                <w:webHidden/>
+                <w:sz w:val="24"/>
+                <w:szCs w:val="24"/>
+              </w:rPr>
+              <w:t>- 2 -</w:t>
+            </w:r>
+            <w:r>
+              <w:rPr>
+                <w:rFonts w:ascii="Times New Roman" w:hAnsi="Times New Roman" w:cs="Times New Roman"/>
+                <w:noProof/>
+                <w:webHidden/>
+                <w:sz w:val="24"/>
+                <w:szCs w:val="24"/>
               </w:rPr>
               <w:fldChar w:fldCharType="end"/>
             </w:r>
@@ -262,12 +326,14 @@
           <w:pPr>
             <w:pStyle w:val="TOC1"/>
             <w:rPr>
-              <w:rFonts w:eastAsiaTheme="minorEastAsia"/>
+              <w:rFonts w:ascii="Times New Roman" w:eastAsiaTheme="minorEastAsia" w:hAnsi="Times New Roman" w:cs="Times New Roman"/>
               <w:noProof/>
+              <w:sz w:val="24"/>
+              <w:szCs w:val="24"/>
               <w:lang w:eastAsia="pt-BR"/>
             </w:rPr>
           </w:pPr>
-          <w:hyperlink w:anchor="_Toc99377937" w:history="1">
+          <w:hyperlink w:anchor="_Toc99380097" w:history="1">
             <w:r>
               <w:rPr>
                 <w:rStyle w:val="Hyperlink"/>
@@ -280,8 +346,10 @@
             </w:r>
             <w:r>
               <w:rPr>
-                <w:rFonts w:eastAsiaTheme="minorEastAsia"/>
-                <w:noProof/>
+                <w:rFonts w:ascii="Times New Roman" w:eastAsiaTheme="minorEastAsia" w:hAnsi="Times New Roman" w:cs="Times New Roman"/>
+                <w:noProof/>
+                <w:sz w:val="24"/>
+                <w:szCs w:val="24"/>
                 <w:lang w:eastAsia="pt-BR"/>
               </w:rPr>
               <w:tab/>
@@ -298,49 +366,70 @@
             </w:r>
             <w:r>
               <w:rPr>
-                <w:noProof/>
-                <w:webHidden/>
+                <w:rFonts w:ascii="Times New Roman" w:hAnsi="Times New Roman" w:cs="Times New Roman"/>
+                <w:noProof/>
+                <w:webHidden/>
+                <w:sz w:val="24"/>
+                <w:szCs w:val="24"/>
               </w:rPr>
               <w:tab/>
             </w:r>
             <w:r>
               <w:rPr>
-                <w:noProof/>
-                <w:webHidden/>
+                <w:rFonts w:ascii="Times New Roman" w:hAnsi="Times New Roman" w:cs="Times New Roman"/>
+                <w:noProof/>
+                <w:webHidden/>
+                <w:sz w:val="24"/>
+                <w:szCs w:val="24"/>
               </w:rPr>
               <w:fldChar w:fldCharType="begin"/>
             </w:r>
             <w:r>
               <w:rPr>
-                <w:noProof/>
-                <w:webHidden/>
-              </w:rPr>
-              <w:instrText xml:space="preserve"> PAGEREF _Toc99377937 \h </w:instrText>
-            </w:r>
-            <w:r>
-              <w:rPr>
-                <w:noProof/>
-                <w:webHidden/>
-              </w:rPr>
-            </w:r>
-            <w:r>
-              <w:rPr>
-                <w:noProof/>
-                <w:webHidden/>
+                <w:rFonts w:ascii="Times New Roman" w:hAnsi="Times New Roman" w:cs="Times New Roman"/>
+                <w:noProof/>
+                <w:webHidden/>
+                <w:sz w:val="24"/>
+                <w:szCs w:val="24"/>
+              </w:rPr>
+              <w:instrText xml:space="preserve"> PAGEREF _Toc99380097 \h </w:instrText>
+            </w:r>
+            <w:r>
+              <w:rPr>
+                <w:rFonts w:ascii="Times New Roman" w:hAnsi="Times New Roman" w:cs="Times New Roman"/>
+                <w:noProof/>
+                <w:webHidden/>
+                <w:sz w:val="24"/>
+                <w:szCs w:val="24"/>
+              </w:rPr>
+            </w:r>
+            <w:r>
+              <w:rPr>
+                <w:rFonts w:ascii="Times New Roman" w:hAnsi="Times New Roman" w:cs="Times New Roman"/>
+                <w:noProof/>
+                <w:webHidden/>
+                <w:sz w:val="24"/>
+                <w:szCs w:val="24"/>
               </w:rPr>
               <w:fldChar w:fldCharType="separate"/>
             </w:r>
             <w:r>
               <w:rPr>
-                <w:noProof/>
-                <w:webHidden/>
+                <w:rFonts w:ascii="Times New Roman" w:hAnsi="Times New Roman" w:cs="Times New Roman"/>
+                <w:noProof/>
+                <w:webHidden/>
+                <w:sz w:val="24"/>
+                <w:szCs w:val="24"/>
               </w:rPr>
               <w:t>- 2 -</w:t>
             </w:r>
             <w:r>
               <w:rPr>
-                <w:noProof/>
-                <w:webHidden/>
+                <w:rFonts w:ascii="Times New Roman" w:hAnsi="Times New Roman" w:cs="Times New Roman"/>
+                <w:noProof/>
+                <w:webHidden/>
+                <w:sz w:val="24"/>
+                <w:szCs w:val="24"/>
               </w:rPr>
               <w:fldChar w:fldCharType="end"/>
             </w:r>
@@ -350,12 +439,14 @@
           <w:pPr>
             <w:pStyle w:val="TOC1"/>
             <w:rPr>
-              <w:rFonts w:eastAsiaTheme="minorEastAsia"/>
+              <w:rFonts w:ascii="Times New Roman" w:eastAsiaTheme="minorEastAsia" w:hAnsi="Times New Roman" w:cs="Times New Roman"/>
               <w:noProof/>
+              <w:sz w:val="24"/>
+              <w:szCs w:val="24"/>
               <w:lang w:eastAsia="pt-BR"/>
             </w:rPr>
           </w:pPr>
-          <w:hyperlink w:anchor="_Toc99377938" w:history="1">
+          <w:hyperlink w:anchor="_Toc99380098" w:history="1">
             <w:r>
               <w:rPr>
                 <w:rStyle w:val="Hyperlink"/>
@@ -368,8 +459,10 @@
             </w:r>
             <w:r>
               <w:rPr>
-                <w:rFonts w:eastAsiaTheme="minorEastAsia"/>
-                <w:noProof/>
+                <w:rFonts w:ascii="Times New Roman" w:eastAsiaTheme="minorEastAsia" w:hAnsi="Times New Roman" w:cs="Times New Roman"/>
+                <w:noProof/>
+                <w:sz w:val="24"/>
+                <w:szCs w:val="24"/>
                 <w:lang w:eastAsia="pt-BR"/>
               </w:rPr>
               <w:tab/>
@@ -386,49 +479,70 @@
             </w:r>
             <w:r>
               <w:rPr>
-                <w:noProof/>
-                <w:webHidden/>
+                <w:rFonts w:ascii="Times New Roman" w:hAnsi="Times New Roman" w:cs="Times New Roman"/>
+                <w:noProof/>
+                <w:webHidden/>
+                <w:sz w:val="24"/>
+                <w:szCs w:val="24"/>
               </w:rPr>
               <w:tab/>
             </w:r>
             <w:r>
               <w:rPr>
-                <w:noProof/>
-                <w:webHidden/>
+                <w:rFonts w:ascii="Times New Roman" w:hAnsi="Times New Roman" w:cs="Times New Roman"/>
+                <w:noProof/>
+                <w:webHidden/>
+                <w:sz w:val="24"/>
+                <w:szCs w:val="24"/>
               </w:rPr>
               <w:fldChar w:fldCharType="begin"/>
             </w:r>
             <w:r>
               <w:rPr>
-                <w:noProof/>
-                <w:webHidden/>
-              </w:rPr>
-              <w:instrText xml:space="preserve"> PAGEREF _Toc99377938 \h </w:instrText>
-            </w:r>
-            <w:r>
-              <w:rPr>
-                <w:noProof/>
-                <w:webHidden/>
-              </w:rPr>
-            </w:r>
-            <w:r>
-              <w:rPr>
-                <w:noProof/>
-                <w:webHidden/>
+                <w:rFonts w:ascii="Times New Roman" w:hAnsi="Times New Roman" w:cs="Times New Roman"/>
+                <w:noProof/>
+                <w:webHidden/>
+                <w:sz w:val="24"/>
+                <w:szCs w:val="24"/>
+              </w:rPr>
+              <w:instrText xml:space="preserve"> PAGEREF _Toc99380098 \h </w:instrText>
+            </w:r>
+            <w:r>
+              <w:rPr>
+                <w:rFonts w:ascii="Times New Roman" w:hAnsi="Times New Roman" w:cs="Times New Roman"/>
+                <w:noProof/>
+                <w:webHidden/>
+                <w:sz w:val="24"/>
+                <w:szCs w:val="24"/>
+              </w:rPr>
+            </w:r>
+            <w:r>
+              <w:rPr>
+                <w:rFonts w:ascii="Times New Roman" w:hAnsi="Times New Roman" w:cs="Times New Roman"/>
+                <w:noProof/>
+                <w:webHidden/>
+                <w:sz w:val="24"/>
+                <w:szCs w:val="24"/>
               </w:rPr>
               <w:fldChar w:fldCharType="separate"/>
             </w:r>
             <w:r>
               <w:rPr>
-                <w:noProof/>
-                <w:webHidden/>
+                <w:rFonts w:ascii="Times New Roman" w:hAnsi="Times New Roman" w:cs="Times New Roman"/>
+                <w:noProof/>
+                <w:webHidden/>
+                <w:sz w:val="24"/>
+                <w:szCs w:val="24"/>
               </w:rPr>
               <w:t>- 2 -</w:t>
             </w:r>
             <w:r>
               <w:rPr>
-                <w:noProof/>
-                <w:webHidden/>
+                <w:rFonts w:ascii="Times New Roman" w:hAnsi="Times New Roman" w:cs="Times New Roman"/>
+                <w:noProof/>
+                <w:webHidden/>
+                <w:sz w:val="24"/>
+                <w:szCs w:val="24"/>
               </w:rPr>
               <w:fldChar w:fldCharType="end"/>
             </w:r>
@@ -438,12 +552,14 @@
           <w:pPr>
             <w:pStyle w:val="TOC1"/>
             <w:rPr>
-              <w:rFonts w:eastAsiaTheme="minorEastAsia"/>
+              <w:rFonts w:ascii="Times New Roman" w:eastAsiaTheme="minorEastAsia" w:hAnsi="Times New Roman" w:cs="Times New Roman"/>
               <w:noProof/>
+              <w:sz w:val="24"/>
+              <w:szCs w:val="24"/>
               <w:lang w:eastAsia="pt-BR"/>
             </w:rPr>
           </w:pPr>
-          <w:hyperlink w:anchor="_Toc99377939" w:history="1">
+          <w:hyperlink w:anchor="_Toc99380099" w:history="1">
             <w:r>
               <w:rPr>
                 <w:rStyle w:val="Hyperlink"/>
@@ -456,8 +572,10 @@
             </w:r>
             <w:r>
               <w:rPr>
-                <w:rFonts w:eastAsiaTheme="minorEastAsia"/>
-                <w:noProof/>
+                <w:rFonts w:ascii="Times New Roman" w:eastAsiaTheme="minorEastAsia" w:hAnsi="Times New Roman" w:cs="Times New Roman"/>
+                <w:noProof/>
+                <w:sz w:val="24"/>
+                <w:szCs w:val="24"/>
                 <w:lang w:eastAsia="pt-BR"/>
               </w:rPr>
               <w:tab/>
@@ -474,49 +592,70 @@
             </w:r>
             <w:r>
               <w:rPr>
-                <w:noProof/>
-                <w:webHidden/>
+                <w:rFonts w:ascii="Times New Roman" w:hAnsi="Times New Roman" w:cs="Times New Roman"/>
+                <w:noProof/>
+                <w:webHidden/>
+                <w:sz w:val="24"/>
+                <w:szCs w:val="24"/>
               </w:rPr>
               <w:tab/>
             </w:r>
             <w:r>
               <w:rPr>
-                <w:noProof/>
-                <w:webHidden/>
+                <w:rFonts w:ascii="Times New Roman" w:hAnsi="Times New Roman" w:cs="Times New Roman"/>
+                <w:noProof/>
+                <w:webHidden/>
+                <w:sz w:val="24"/>
+                <w:szCs w:val="24"/>
               </w:rPr>
               <w:fldChar w:fldCharType="begin"/>
             </w:r>
             <w:r>
               <w:rPr>
-                <w:noProof/>
-                <w:webHidden/>
-              </w:rPr>
-              <w:instrText xml:space="preserve"> PAGEREF _Toc99377939 \h </w:instrText>
-            </w:r>
-            <w:r>
-              <w:rPr>
-                <w:noProof/>
-                <w:webHidden/>
-              </w:rPr>
-            </w:r>
-            <w:r>
-              <w:rPr>
-                <w:noProof/>
-                <w:webHidden/>
+                <w:rFonts w:ascii="Times New Roman" w:hAnsi="Times New Roman" w:cs="Times New Roman"/>
+                <w:noProof/>
+                <w:webHidden/>
+                <w:sz w:val="24"/>
+                <w:szCs w:val="24"/>
+              </w:rPr>
+              <w:instrText xml:space="preserve"> PAGEREF _Toc99380099 \h </w:instrText>
+            </w:r>
+            <w:r>
+              <w:rPr>
+                <w:rFonts w:ascii="Times New Roman" w:hAnsi="Times New Roman" w:cs="Times New Roman"/>
+                <w:noProof/>
+                <w:webHidden/>
+                <w:sz w:val="24"/>
+                <w:szCs w:val="24"/>
+              </w:rPr>
+            </w:r>
+            <w:r>
+              <w:rPr>
+                <w:rFonts w:ascii="Times New Roman" w:hAnsi="Times New Roman" w:cs="Times New Roman"/>
+                <w:noProof/>
+                <w:webHidden/>
+                <w:sz w:val="24"/>
+                <w:szCs w:val="24"/>
               </w:rPr>
               <w:fldChar w:fldCharType="separate"/>
             </w:r>
             <w:r>
               <w:rPr>
-                <w:noProof/>
-                <w:webHidden/>
-              </w:rPr>
-              <w:t>- 2 -</w:t>
-            </w:r>
-            <w:r>
-              <w:rPr>
-                <w:noProof/>
-                <w:webHidden/>
+                <w:rFonts w:ascii="Times New Roman" w:hAnsi="Times New Roman" w:cs="Times New Roman"/>
+                <w:noProof/>
+                <w:webHidden/>
+                <w:sz w:val="24"/>
+                <w:szCs w:val="24"/>
+              </w:rPr>
+              <w:t>- 3 -</w:t>
+            </w:r>
+            <w:r>
+              <w:rPr>
+                <w:rFonts w:ascii="Times New Roman" w:hAnsi="Times New Roman" w:cs="Times New Roman"/>
+                <w:noProof/>
+                <w:webHidden/>
+                <w:sz w:val="24"/>
+                <w:szCs w:val="24"/>
               </w:rPr>
               <w:fldChar w:fldCharType="end"/>
             </w:r>
@@ -526,12 +665,14 @@
           <w:pPr>
             <w:pStyle w:val="TOC1"/>
             <w:rPr>
-              <w:rFonts w:eastAsiaTheme="minorEastAsia"/>
+              <w:rFonts w:ascii="Times New Roman" w:eastAsiaTheme="minorEastAsia" w:hAnsi="Times New Roman" w:cs="Times New Roman"/>
               <w:noProof/>
+              <w:sz w:val="24"/>
+              <w:szCs w:val="24"/>
               <w:lang w:eastAsia="pt-BR"/>
             </w:rPr>
           </w:pPr>
-          <w:hyperlink w:anchor="_Toc99377940" w:history="1">
+          <w:hyperlink w:anchor="_Toc99380100" w:history="1">
             <w:r>
               <w:rPr>
                 <w:rStyle w:val="Hyperlink"/>
@@ -544,8 +685,10 @@
             </w:r>
             <w:r>
               <w:rPr>
-                <w:rFonts w:eastAsiaTheme="minorEastAsia"/>
-                <w:noProof/>
+                <w:rFonts w:ascii="Times New Roman" w:eastAsiaTheme="minorEastAsia" w:hAnsi="Times New Roman" w:cs="Times New Roman"/>
+                <w:noProof/>
+                <w:sz w:val="24"/>
+                <w:szCs w:val="24"/>
                 <w:lang w:eastAsia="pt-BR"/>
               </w:rPr>
               <w:tab/>
@@ -562,49 +705,70 @@
             </w:r>
             <w:r>
               <w:rPr>
-                <w:noProof/>
-                <w:webHidden/>
+                <w:rFonts w:ascii="Times New Roman" w:hAnsi="Times New Roman" w:cs="Times New Roman"/>
+                <w:noProof/>
+                <w:webHidden/>
+                <w:sz w:val="24"/>
+                <w:szCs w:val="24"/>
               </w:rPr>
               <w:tab/>
             </w:r>
             <w:r>
               <w:rPr>
-                <w:noProof/>
-                <w:webHidden/>
+                <w:rFonts w:ascii="Times New Roman" w:hAnsi="Times New Roman" w:cs="Times New Roman"/>
+                <w:noProof/>
+                <w:webHidden/>
+                <w:sz w:val="24"/>
+                <w:szCs w:val="24"/>
               </w:rPr>
               <w:fldChar w:fldCharType="begin"/>
             </w:r>
             <w:r>
               <w:rPr>
-                <w:noProof/>
-                <w:webHidden/>
-              </w:rPr>
-              <w:instrText xml:space="preserve"> PAGEREF _Toc99377940 \h </w:instrText>
-            </w:r>
-            <w:r>
-              <w:rPr>
-                <w:noProof/>
-                <w:webHidden/>
-              </w:rPr>
-            </w:r>
-            <w:r>
-              <w:rPr>
-                <w:noProof/>
-                <w:webHidden/>
+                <w:rFonts w:ascii="Times New Roman" w:hAnsi="Times New Roman" w:cs="Times New Roman"/>
+                <w:noProof/>
+                <w:webHidden/>
+                <w:sz w:val="24"/>
+                <w:szCs w:val="24"/>
+              </w:rPr>
+              <w:instrText xml:space="preserve"> PAGEREF _Toc99380100 \h </w:instrText>
+            </w:r>
+            <w:r>
+              <w:rPr>
+                <w:rFonts w:ascii="Times New Roman" w:hAnsi="Times New Roman" w:cs="Times New Roman"/>
+                <w:noProof/>
+                <w:webHidden/>
+                <w:sz w:val="24"/>
+                <w:szCs w:val="24"/>
+              </w:rPr>
+            </w:r>
+            <w:r>
+              <w:rPr>
+                <w:rFonts w:ascii="Times New Roman" w:hAnsi="Times New Roman" w:cs="Times New Roman"/>
+                <w:noProof/>
+                <w:webHidden/>
+                <w:sz w:val="24"/>
+                <w:szCs w:val="24"/>
               </w:rPr>
               <w:fldChar w:fldCharType="separate"/>
             </w:r>
             <w:r>
               <w:rPr>
-                <w:noProof/>
-                <w:webHidden/>
-              </w:rPr>
-              <w:t>- 2 -</w:t>
-            </w:r>
-            <w:r>
-              <w:rPr>
-                <w:noProof/>
-                <w:webHidden/>
+                <w:rFonts w:ascii="Times New Roman" w:hAnsi="Times New Roman" w:cs="Times New Roman"/>
+                <w:noProof/>
+                <w:webHidden/>
+                <w:sz w:val="24"/>
+                <w:szCs w:val="24"/>
+              </w:rPr>
+              <w:t>- 3 -</w:t>
+            </w:r>
+            <w:r>
+              <w:rPr>
+                <w:rFonts w:ascii="Times New Roman" w:hAnsi="Times New Roman" w:cs="Times New Roman"/>
+                <w:noProof/>
+                <w:webHidden/>
+                <w:sz w:val="24"/>
+                <w:szCs w:val="24"/>
               </w:rPr>
               <w:fldChar w:fldCharType="end"/>
             </w:r>
@@ -614,12 +778,14 @@
           <w:pPr>
             <w:pStyle w:val="TOC1"/>
             <w:rPr>
-              <w:rFonts w:eastAsiaTheme="minorEastAsia"/>
+              <w:rFonts w:ascii="Times New Roman" w:eastAsiaTheme="minorEastAsia" w:hAnsi="Times New Roman" w:cs="Times New Roman"/>
               <w:noProof/>
+              <w:sz w:val="24"/>
+              <w:szCs w:val="24"/>
               <w:lang w:eastAsia="pt-BR"/>
             </w:rPr>
           </w:pPr>
-          <w:hyperlink w:anchor="_Toc99377941" w:history="1">
+          <w:hyperlink w:anchor="_Toc99380101" w:history="1">
             <w:r>
               <w:rPr>
                 <w:rStyle w:val="Hyperlink"/>
@@ -632,8 +798,10 @@
             </w:r>
             <w:r>
               <w:rPr>
-                <w:rFonts w:eastAsiaTheme="minorEastAsia"/>
-                <w:noProof/>
+                <w:rFonts w:ascii="Times New Roman" w:eastAsiaTheme="minorEastAsia" w:hAnsi="Times New Roman" w:cs="Times New Roman"/>
+                <w:noProof/>
+                <w:sz w:val="24"/>
+                <w:szCs w:val="24"/>
                 <w:lang w:eastAsia="pt-BR"/>
               </w:rPr>
               <w:tab/>
@@ -650,49 +818,70 @@
             </w:r>
             <w:r>
               <w:rPr>
-                <w:noProof/>
-                <w:webHidden/>
+                <w:rFonts w:ascii="Times New Roman" w:hAnsi="Times New Roman" w:cs="Times New Roman"/>
+                <w:noProof/>
+                <w:webHidden/>
+                <w:sz w:val="24"/>
+                <w:szCs w:val="24"/>
               </w:rPr>
               <w:tab/>
             </w:r>
             <w:r>
               <w:rPr>
-                <w:noProof/>
-                <w:webHidden/>
+                <w:rFonts w:ascii="Times New Roman" w:hAnsi="Times New Roman" w:cs="Times New Roman"/>
+                <w:noProof/>
+                <w:webHidden/>
+                <w:sz w:val="24"/>
+                <w:szCs w:val="24"/>
               </w:rPr>
               <w:fldChar w:fldCharType="begin"/>
             </w:r>
             <w:r>
               <w:rPr>
-                <w:noProof/>
-                <w:webHidden/>
-              </w:rPr>
-              <w:instrText xml:space="preserve"> PAGEREF _Toc99377941 \h </w:instrText>
-            </w:r>
-            <w:r>
-              <w:rPr>
-                <w:noProof/>
-                <w:webHidden/>
-              </w:rPr>
-            </w:r>
-            <w:r>
-              <w:rPr>
-                <w:noProof/>
-                <w:webHidden/>
+                <w:rFonts w:ascii="Times New Roman" w:hAnsi="Times New Roman" w:cs="Times New Roman"/>
+                <w:noProof/>
+                <w:webHidden/>
+                <w:sz w:val="24"/>
+                <w:szCs w:val="24"/>
+              </w:rPr>
+              <w:instrText xml:space="preserve"> PAGEREF _Toc99380101 \h </w:instrText>
+            </w:r>
+            <w:r>
+              <w:rPr>
+                <w:rFonts w:ascii="Times New Roman" w:hAnsi="Times New Roman" w:cs="Times New Roman"/>
+                <w:noProof/>
+                <w:webHidden/>
+                <w:sz w:val="24"/>
+                <w:szCs w:val="24"/>
+              </w:rPr>
+            </w:r>
+            <w:r>
+              <w:rPr>
+                <w:rFonts w:ascii="Times New Roman" w:hAnsi="Times New Roman" w:cs="Times New Roman"/>
+                <w:noProof/>
+                <w:webHidden/>
+                <w:sz w:val="24"/>
+                <w:szCs w:val="24"/>
               </w:rPr>
               <w:fldChar w:fldCharType="separate"/>
             </w:r>
             <w:r>
               <w:rPr>
-                <w:noProof/>
-                <w:webHidden/>
+                <w:rFonts w:ascii="Times New Roman" w:hAnsi="Times New Roman" w:cs="Times New Roman"/>
+                <w:noProof/>
+                <w:webHidden/>
+                <w:sz w:val="24"/>
+                <w:szCs w:val="24"/>
               </w:rPr>
               <w:t>- 3 -</w:t>
             </w:r>
             <w:r>
               <w:rPr>
-                <w:noProof/>
-                <w:webHidden/>
+                <w:rFonts w:ascii="Times New Roman" w:hAnsi="Times New Roman" w:cs="Times New Roman"/>
+                <w:noProof/>
+                <w:webHidden/>
+                <w:sz w:val="24"/>
+                <w:szCs w:val="24"/>
               </w:rPr>
               <w:fldChar w:fldCharType="end"/>
             </w:r>
@@ -702,12 +891,14 @@
           <w:pPr>
             <w:pStyle w:val="TOC1"/>
             <w:rPr>
-              <w:rFonts w:eastAsiaTheme="minorEastAsia"/>
+              <w:rFonts w:ascii="Times New Roman" w:eastAsiaTheme="minorEastAsia" w:hAnsi="Times New Roman" w:cs="Times New Roman"/>
               <w:noProof/>
+              <w:sz w:val="24"/>
+              <w:szCs w:val="24"/>
               <w:lang w:eastAsia="pt-BR"/>
             </w:rPr>
           </w:pPr>
-          <w:hyperlink w:anchor="_Toc99377942" w:history="1">
+          <w:hyperlink w:anchor="_Toc99380102" w:history="1">
             <w:r>
               <w:rPr>
                 <w:rStyle w:val="Hyperlink"/>
@@ -720,8 +911,10 @@
             </w:r>
             <w:r>
               <w:rPr>
-                <w:rFonts w:eastAsiaTheme="minorEastAsia"/>
-                <w:noProof/>
+                <w:rFonts w:ascii="Times New Roman" w:eastAsiaTheme="minorEastAsia" w:hAnsi="Times New Roman" w:cs="Times New Roman"/>
+                <w:noProof/>
+                <w:sz w:val="24"/>
+                <w:szCs w:val="24"/>
                 <w:lang w:eastAsia="pt-BR"/>
               </w:rPr>
               <w:tab/>
@@ -738,49 +931,70 @@
             </w:r>
             <w:r>
               <w:rPr>
-                <w:noProof/>
-                <w:webHidden/>
+                <w:rFonts w:ascii="Times New Roman" w:hAnsi="Times New Roman" w:cs="Times New Roman"/>
+                <w:noProof/>
+                <w:webHidden/>
+                <w:sz w:val="24"/>
+                <w:szCs w:val="24"/>
               </w:rPr>
               <w:tab/>
             </w:r>
             <w:r>
               <w:rPr>
-                <w:noProof/>
-                <w:webHidden/>
+                <w:rFonts w:ascii="Times New Roman" w:hAnsi="Times New Roman" w:cs="Times New Roman"/>
+                <w:noProof/>
+                <w:webHidden/>
+                <w:sz w:val="24"/>
+                <w:szCs w:val="24"/>
               </w:rPr>
               <w:fldChar w:fldCharType="begin"/>
             </w:r>
             <w:r>
               <w:rPr>
-                <w:noProof/>
-                <w:webHidden/>
-              </w:rPr>
-              <w:instrText xml:space="preserve"> PAGEREF _Toc99377942 \h </w:instrText>
-            </w:r>
-            <w:r>
-              <w:rPr>
-                <w:noProof/>
-                <w:webHidden/>
-              </w:rPr>
-            </w:r>
-            <w:r>
-              <w:rPr>
-                <w:noProof/>
-                <w:webHidden/>
+                <w:rFonts w:ascii="Times New Roman" w:hAnsi="Times New Roman" w:cs="Times New Roman"/>
+                <w:noProof/>
+                <w:webHidden/>
+                <w:sz w:val="24"/>
+                <w:szCs w:val="24"/>
+              </w:rPr>
+              <w:instrText xml:space="preserve"> PAGEREF _Toc99380102 \h </w:instrText>
+            </w:r>
+            <w:r>
+              <w:rPr>
+                <w:rFonts w:ascii="Times New Roman" w:hAnsi="Times New Roman" w:cs="Times New Roman"/>
+                <w:noProof/>
+                <w:webHidden/>
+                <w:sz w:val="24"/>
+                <w:szCs w:val="24"/>
+              </w:rPr>
+            </w:r>
+            <w:r>
+              <w:rPr>
+                <w:rFonts w:ascii="Times New Roman" w:hAnsi="Times New Roman" w:cs="Times New Roman"/>
+                <w:noProof/>
+                <w:webHidden/>
+                <w:sz w:val="24"/>
+                <w:szCs w:val="24"/>
               </w:rPr>
               <w:fldChar w:fldCharType="separate"/>
             </w:r>
             <w:r>
               <w:rPr>
-                <w:noProof/>
-                <w:webHidden/>
+                <w:rFonts w:ascii="Times New Roman" w:hAnsi="Times New Roman" w:cs="Times New Roman"/>
+                <w:noProof/>
+                <w:webHidden/>
+                <w:sz w:val="24"/>
+                <w:szCs w:val="24"/>
               </w:rPr>
               <w:t>- 3 -</w:t>
             </w:r>
             <w:r>
               <w:rPr>
-                <w:noProof/>
-                <w:webHidden/>
+                <w:rFonts w:ascii="Times New Roman" w:hAnsi="Times New Roman" w:cs="Times New Roman"/>
+                <w:noProof/>
+                <w:webHidden/>
+                <w:sz w:val="24"/>
+                <w:szCs w:val="24"/>
               </w:rPr>
               <w:fldChar w:fldCharType="end"/>
             </w:r>
@@ -790,12 +1004,14 @@
           <w:pPr>
             <w:pStyle w:val="TOC1"/>
             <w:rPr>
-              <w:rFonts w:eastAsiaTheme="minorEastAsia"/>
+              <w:rFonts w:ascii="Times New Roman" w:eastAsiaTheme="minorEastAsia" w:hAnsi="Times New Roman" w:cs="Times New Roman"/>
               <w:noProof/>
+              <w:sz w:val="24"/>
+              <w:szCs w:val="24"/>
               <w:lang w:eastAsia="pt-BR"/>
             </w:rPr>
           </w:pPr>
-          <w:hyperlink w:anchor="_Toc99377943" w:history="1">
+          <w:hyperlink w:anchor="_Toc99380103" w:history="1">
             <w:r>
               <w:rPr>
                 <w:rStyle w:val="Hyperlink"/>
@@ -808,8 +1024,10 @@
             </w:r>
             <w:r>
               <w:rPr>
-                <w:rFonts w:eastAsiaTheme="minorEastAsia"/>
-                <w:noProof/>
+                <w:rFonts w:ascii="Times New Roman" w:eastAsiaTheme="minorEastAsia" w:hAnsi="Times New Roman" w:cs="Times New Roman"/>
+                <w:noProof/>
+                <w:sz w:val="24"/>
+                <w:szCs w:val="24"/>
                 <w:lang w:eastAsia="pt-BR"/>
               </w:rPr>
               <w:tab/>
@@ -826,49 +1044,70 @@
             </w:r>
             <w:r>
               <w:rPr>
-                <w:noProof/>
-                <w:webHidden/>
+                <w:rFonts w:ascii="Times New Roman" w:hAnsi="Times New Roman" w:cs="Times New Roman"/>
+                <w:noProof/>
+                <w:webHidden/>
+                <w:sz w:val="24"/>
+                <w:szCs w:val="24"/>
               </w:rPr>
               <w:tab/>
             </w:r>
             <w:r>
               <w:rPr>
-                <w:noProof/>
-                <w:webHidden/>
+                <w:rFonts w:ascii="Times New Roman" w:hAnsi="Times New Roman" w:cs="Times New Roman"/>
+                <w:noProof/>
+                <w:webHidden/>
+                <w:sz w:val="24"/>
+                <w:szCs w:val="24"/>
               </w:rPr>
               <w:fldChar w:fldCharType="begin"/>
             </w:r>
             <w:r>
               <w:rPr>
-                <w:noProof/>
-                <w:webHidden/>
-              </w:rPr>
-              <w:instrText xml:space="preserve"> PAGEREF _Toc99377943 \h </w:instrText>
-            </w:r>
-            <w:r>
-              <w:rPr>
-                <w:noProof/>
-                <w:webHidden/>
-              </w:rPr>
-            </w:r>
-            <w:r>
-              <w:rPr>
-                <w:noProof/>
-                <w:webHidden/>
+                <w:rFonts w:ascii="Times New Roman" w:hAnsi="Times New Roman" w:cs="Times New Roman"/>
+                <w:noProof/>
+                <w:webHidden/>
+                <w:sz w:val="24"/>
+                <w:szCs w:val="24"/>
+              </w:rPr>
+              <w:instrText xml:space="preserve"> PAGEREF _Toc99380103 \h </w:instrText>
+            </w:r>
+            <w:r>
+              <w:rPr>
+                <w:rFonts w:ascii="Times New Roman" w:hAnsi="Times New Roman" w:cs="Times New Roman"/>
+                <w:noProof/>
+                <w:webHidden/>
+                <w:sz w:val="24"/>
+                <w:szCs w:val="24"/>
+              </w:rPr>
+            </w:r>
+            <w:r>
+              <w:rPr>
+                <w:rFonts w:ascii="Times New Roman" w:hAnsi="Times New Roman" w:cs="Times New Roman"/>
+                <w:noProof/>
+                <w:webHidden/>
+                <w:sz w:val="24"/>
+                <w:szCs w:val="24"/>
               </w:rPr>
               <w:fldChar w:fldCharType="separate"/>
             </w:r>
             <w:r>
               <w:rPr>
-                <w:noProof/>
-                <w:webHidden/>
-              </w:rPr>
-              <w:t>- 3 -</w:t>
-            </w:r>
-            <w:r>
-              <w:rPr>
-                <w:noProof/>
-                <w:webHidden/>
+                <w:rFonts w:ascii="Times New Roman" w:hAnsi="Times New Roman" w:cs="Times New Roman"/>
+                <w:noProof/>
+                <w:webHidden/>
+                <w:sz w:val="24"/>
+                <w:szCs w:val="24"/>
+              </w:rPr>
+              <w:t>- 4 -</w:t>
+            </w:r>
+            <w:r>
+              <w:rPr>
+                <w:rFonts w:ascii="Times New Roman" w:hAnsi="Times New Roman" w:cs="Times New Roman"/>
+                <w:noProof/>
+                <w:webHidden/>
+                <w:sz w:val="24"/>
+                <w:szCs w:val="24"/>
               </w:rPr>
               <w:fldChar w:fldCharType="end"/>
             </w:r>
@@ -878,12 +1117,14 @@
           <w:pPr>
             <w:pStyle w:val="TOC1"/>
             <w:rPr>
-              <w:rFonts w:eastAsiaTheme="minorEastAsia"/>
+              <w:rFonts w:ascii="Times New Roman" w:eastAsiaTheme="minorEastAsia" w:hAnsi="Times New Roman" w:cs="Times New Roman"/>
               <w:noProof/>
+              <w:sz w:val="24"/>
+              <w:szCs w:val="24"/>
               <w:lang w:eastAsia="pt-BR"/>
             </w:rPr>
           </w:pPr>
-          <w:hyperlink w:anchor="_Toc99377944" w:history="1">
+          <w:hyperlink w:anchor="_Toc99380104" w:history="1">
             <w:r>
               <w:rPr>
                 <w:rStyle w:val="Hyperlink"/>
@@ -896,8 +1137,10 @@
             </w:r>
             <w:r>
               <w:rPr>
-                <w:rFonts w:eastAsiaTheme="minorEastAsia"/>
-                <w:noProof/>
+                <w:rFonts w:ascii="Times New Roman" w:eastAsiaTheme="minorEastAsia" w:hAnsi="Times New Roman" w:cs="Times New Roman"/>
+                <w:noProof/>
+                <w:sz w:val="24"/>
+                <w:szCs w:val="24"/>
                 <w:lang w:eastAsia="pt-BR"/>
               </w:rPr>
               <w:tab/>
@@ -910,53 +1153,74 @@
                 <w:sz w:val="24"/>
                 <w:szCs w:val="24"/>
               </w:rPr>
-              <w:t>CALENDÁRIO DE ENTREGAS DO PROJETO</w:t>
-            </w:r>
-            <w:r>
-              <w:rPr>
-                <w:noProof/>
-                <w:webHidden/>
+              <w:t>CALENDÁRIO DE ENTREGAS</w:t>
+            </w:r>
+            <w:r>
+              <w:rPr>
+                <w:rFonts w:ascii="Times New Roman" w:hAnsi="Times New Roman" w:cs="Times New Roman"/>
+                <w:noProof/>
+                <w:webHidden/>
+                <w:sz w:val="24"/>
+                <w:szCs w:val="24"/>
               </w:rPr>
               <w:tab/>
             </w:r>
             <w:r>
               <w:rPr>
-                <w:noProof/>
-                <w:webHidden/>
+                <w:rFonts w:ascii="Times New Roman" w:hAnsi="Times New Roman" w:cs="Times New Roman"/>
+                <w:noProof/>
+                <w:webHidden/>
+                <w:sz w:val="24"/>
+                <w:szCs w:val="24"/>
               </w:rPr>
               <w:fldChar w:fldCharType="begin"/>
             </w:r>
             <w:r>
               <w:rPr>
-                <w:noProof/>
-                <w:webHidden/>
-              </w:rPr>
-              <w:instrText xml:space="preserve"> PAGEREF _Toc99377944 \h </w:instrText>
-            </w:r>
-            <w:r>
-              <w:rPr>
-                <w:noProof/>
-                <w:webHidden/>
-              </w:rPr>
-            </w:r>
-            <w:r>
-              <w:rPr>
-                <w:noProof/>
-                <w:webHidden/>
+                <w:rFonts w:ascii="Times New Roman" w:hAnsi="Times New Roman" w:cs="Times New Roman"/>
+                <w:noProof/>
+                <w:webHidden/>
+                <w:sz w:val="24"/>
+                <w:szCs w:val="24"/>
+              </w:rPr>
+              <w:instrText xml:space="preserve"> PAGEREF _Toc99380104 \h </w:instrText>
+            </w:r>
+            <w:r>
+              <w:rPr>
+                <w:rFonts w:ascii="Times New Roman" w:hAnsi="Times New Roman" w:cs="Times New Roman"/>
+                <w:noProof/>
+                <w:webHidden/>
+                <w:sz w:val="24"/>
+                <w:szCs w:val="24"/>
+              </w:rPr>
+            </w:r>
+            <w:r>
+              <w:rPr>
+                <w:rFonts w:ascii="Times New Roman" w:hAnsi="Times New Roman" w:cs="Times New Roman"/>
+                <w:noProof/>
+                <w:webHidden/>
+                <w:sz w:val="24"/>
+                <w:szCs w:val="24"/>
               </w:rPr>
               <w:fldChar w:fldCharType="separate"/>
             </w:r>
             <w:r>
               <w:rPr>
-                <w:noProof/>
-                <w:webHidden/>
-              </w:rPr>
-              <w:t>- 3 -</w:t>
-            </w:r>
-            <w:r>
-              <w:rPr>
-                <w:noProof/>
-                <w:webHidden/>
+                <w:rFonts w:ascii="Times New Roman" w:hAnsi="Times New Roman" w:cs="Times New Roman"/>
+                <w:noProof/>
+                <w:webHidden/>
+                <w:sz w:val="24"/>
+                <w:szCs w:val="24"/>
+              </w:rPr>
+              <w:t>- 4 -</w:t>
+            </w:r>
+            <w:r>
+              <w:rPr>
+                <w:rFonts w:ascii="Times New Roman" w:hAnsi="Times New Roman" w:cs="Times New Roman"/>
+                <w:noProof/>
+                <w:webHidden/>
+                <w:sz w:val="24"/>
+                <w:szCs w:val="24"/>
               </w:rPr>
               <w:fldChar w:fldCharType="end"/>
             </w:r>
@@ -966,12 +1230,14 @@
           <w:pPr>
             <w:pStyle w:val="TOC1"/>
             <w:rPr>
-              <w:rFonts w:eastAsiaTheme="minorEastAsia"/>
+              <w:rFonts w:ascii="Times New Roman" w:eastAsiaTheme="minorEastAsia" w:hAnsi="Times New Roman" w:cs="Times New Roman"/>
               <w:noProof/>
+              <w:sz w:val="24"/>
+              <w:szCs w:val="24"/>
               <w:lang w:eastAsia="pt-BR"/>
             </w:rPr>
           </w:pPr>
-          <w:hyperlink w:anchor="_Toc99377945" w:history="1">
+          <w:hyperlink w:anchor="_Toc99380105" w:history="1">
             <w:r>
               <w:rPr>
                 <w:rStyle w:val="Hyperlink"/>
@@ -980,53 +1246,94 @@
                 <w:sz w:val="24"/>
                 <w:szCs w:val="24"/>
               </w:rPr>
-              <w:t>10.1      Primeira Etapa de Entregas</w:t>
-            </w:r>
-            <w:r>
-              <w:rPr>
-                <w:noProof/>
-                <w:webHidden/>
+              <w:t xml:space="preserve">10.1 </w:t>
+            </w:r>
+            <w:r>
+              <w:rPr>
+                <w:rStyle w:val="Hyperlink"/>
+                <w:rFonts w:ascii="Times New Roman" w:hAnsi="Times New Roman" w:cs="Times New Roman"/>
+                <w:noProof/>
+                <w:sz w:val="24"/>
+                <w:szCs w:val="24"/>
+              </w:rPr>
+              <w:t xml:space="preserve">   </w:t>
+            </w:r>
+            <w:r>
+              <w:rPr>
+                <w:rStyle w:val="Hyperlink"/>
+                <w:rFonts w:ascii="Times New Roman" w:hAnsi="Times New Roman" w:cs="Times New Roman"/>
+                <w:noProof/>
+                <w:sz w:val="24"/>
+                <w:szCs w:val="24"/>
+              </w:rPr>
+              <w:t>Primeira Etapa de Entregas</w:t>
+            </w:r>
+            <w:r>
+              <w:rPr>
+                <w:rFonts w:ascii="Times New Roman" w:hAnsi="Times New Roman" w:cs="Times New Roman"/>
+                <w:noProof/>
+                <w:webHidden/>
+                <w:sz w:val="24"/>
+                <w:szCs w:val="24"/>
               </w:rPr>
               <w:tab/>
             </w:r>
             <w:r>
               <w:rPr>
-                <w:noProof/>
-                <w:webHidden/>
+                <w:rFonts w:ascii="Times New Roman" w:hAnsi="Times New Roman" w:cs="Times New Roman"/>
+                <w:noProof/>
+                <w:webHidden/>
+                <w:sz w:val="24"/>
+                <w:szCs w:val="24"/>
               </w:rPr>
               <w:fldChar w:fldCharType="begin"/>
             </w:r>
             <w:r>
               <w:rPr>
-                <w:noProof/>
-                <w:webHidden/>
-              </w:rPr>
-              <w:instrText xml:space="preserve"> PAGEREF _Toc99377945 \h </w:instrText>
-            </w:r>
-            <w:r>
-              <w:rPr>
-                <w:noProof/>
-                <w:webHidden/>
-              </w:rPr>
-            </w:r>
-            <w:r>
-              <w:rPr>
-                <w:noProof/>
-                <w:webHidden/>
+                <w:rFonts w:ascii="Times New Roman" w:hAnsi="Times New Roman" w:cs="Times New Roman"/>
+                <w:noProof/>
+                <w:webHidden/>
+                <w:sz w:val="24"/>
+                <w:szCs w:val="24"/>
+              </w:rPr>
+              <w:instrText xml:space="preserve"> PAGEREF _Toc99380105 \h </w:instrText>
+            </w:r>
+            <w:r>
+              <w:rPr>
+                <w:rFonts w:ascii="Times New Roman" w:hAnsi="Times New Roman" w:cs="Times New Roman"/>
+                <w:noProof/>
+                <w:webHidden/>
+                <w:sz w:val="24"/>
+                <w:szCs w:val="24"/>
+              </w:rPr>
+            </w:r>
+            <w:r>
+              <w:rPr>
+                <w:rFonts w:ascii="Times New Roman" w:hAnsi="Times New Roman" w:cs="Times New Roman"/>
+                <w:noProof/>
+                <w:webHidden/>
+                <w:sz w:val="24"/>
+                <w:szCs w:val="24"/>
               </w:rPr>
               <w:fldChar w:fldCharType="separate"/>
             </w:r>
             <w:r>
               <w:rPr>
-                <w:noProof/>
-                <w:webHidden/>
-              </w:rPr>
-              <w:t>- 3 -</w:t>
-            </w:r>
-            <w:r>
-              <w:rPr>
-                <w:noProof/>
-                <w:webHidden/>
+                <w:rFonts w:ascii="Times New Roman" w:hAnsi="Times New Roman" w:cs="Times New Roman"/>
+                <w:noProof/>
+                <w:webHidden/>
+                <w:sz w:val="24"/>
+                <w:szCs w:val="24"/>
+              </w:rPr>
+              <w:t>- 4 -</w:t>
+            </w:r>
+            <w:r>
+              <w:rPr>
+                <w:rFonts w:ascii="Times New Roman" w:hAnsi="Times New Roman" w:cs="Times New Roman"/>
+                <w:noProof/>
+                <w:webHidden/>
+                <w:sz w:val="24"/>
+                <w:szCs w:val="24"/>
               </w:rPr>
               <w:fldChar w:fldCharType="end"/>
             </w:r>
@@ -1036,12 +1343,14 @@
           <w:pPr>
             <w:pStyle w:val="TOC1"/>
             <w:rPr>
-              <w:rFonts w:eastAsiaTheme="minorEastAsia"/>
+              <w:rFonts w:ascii="Times New Roman" w:eastAsiaTheme="minorEastAsia" w:hAnsi="Times New Roman" w:cs="Times New Roman"/>
               <w:noProof/>
+              <w:sz w:val="24"/>
+              <w:szCs w:val="24"/>
               <w:lang w:eastAsia="pt-BR"/>
             </w:rPr>
           </w:pPr>
-          <w:hyperlink w:anchor="_Toc99377946" w:history="1">
+          <w:hyperlink w:anchor="_Toc99380106" w:history="1">
             <w:r>
               <w:rPr>
                 <w:rStyle w:val="Hyperlink"/>
@@ -1054,22 +1363,16 @@
             </w:r>
             <w:r>
               <w:rPr>
-                <w:rFonts w:eastAsiaTheme="minorEastAsia"/>
-                <w:noProof/>
+                <w:rFonts w:ascii="Times New Roman" w:eastAsiaTheme="minorEastAsia" w:hAnsi="Times New Roman" w:cs="Times New Roman"/>
+                <w:noProof/>
+                <w:sz w:val="24"/>
+                <w:szCs w:val="24"/>
                 <w:lang w:eastAsia="pt-BR"/>
               </w:rPr>
               <w:tab/>
             </w:r>
             <w:r>
               <w:rPr>
-                <w:rFonts w:eastAsiaTheme="minorEastAsia"/>
-                <w:noProof/>
-                <w:lang w:eastAsia="pt-BR"/>
-              </w:rPr>
-              <w:t xml:space="preserve">  </w:t>
-            </w:r>
-            <w:r>
-              <w:rPr>
                 <w:rStyle w:val="Hyperlink"/>
                 <w:rFonts w:ascii="Times New Roman" w:hAnsi="Times New Roman" w:cs="Times New Roman"/>
                 <w:noProof/>
@@ -1080,49 +1383,70 @@
             </w:r>
             <w:r>
               <w:rPr>
-                <w:noProof/>
-                <w:webHidden/>
+                <w:rFonts w:ascii="Times New Roman" w:hAnsi="Times New Roman" w:cs="Times New Roman"/>
+                <w:noProof/>
+                <w:webHidden/>
+                <w:sz w:val="24"/>
+                <w:szCs w:val="24"/>
               </w:rPr>
               <w:tab/>
             </w:r>
             <w:r>
               <w:rPr>
-                <w:noProof/>
-                <w:webHidden/>
+                <w:rFonts w:ascii="Times New Roman" w:hAnsi="Times New Roman" w:cs="Times New Roman"/>
+                <w:noProof/>
+                <w:webHidden/>
+                <w:sz w:val="24"/>
+                <w:szCs w:val="24"/>
               </w:rPr>
               <w:fldChar w:fldCharType="begin"/>
             </w:r>
             <w:r>
               <w:rPr>
-                <w:noProof/>
-                <w:webHidden/>
-              </w:rPr>
-              <w:instrText xml:space="preserve"> PAGEREF _Toc99377946 \h </w:instrText>
-            </w:r>
-            <w:r>
-              <w:rPr>
-                <w:noProof/>
-                <w:webHidden/>
-              </w:rPr>
-            </w:r>
-            <w:r>
-              <w:rPr>
-                <w:noProof/>
-                <w:webHidden/>
+                <w:rFonts w:ascii="Times New Roman" w:hAnsi="Times New Roman" w:cs="Times New Roman"/>
+                <w:noProof/>
+                <w:webHidden/>
+                <w:sz w:val="24"/>
+                <w:szCs w:val="24"/>
+              </w:rPr>
+              <w:instrText xml:space="preserve"> PAGEREF _Toc99380106 \h </w:instrText>
+            </w:r>
+            <w:r>
+              <w:rPr>
+                <w:rFonts w:ascii="Times New Roman" w:hAnsi="Times New Roman" w:cs="Times New Roman"/>
+                <w:noProof/>
+                <w:webHidden/>
+                <w:sz w:val="24"/>
+                <w:szCs w:val="24"/>
+              </w:rPr>
+            </w:r>
+            <w:r>
+              <w:rPr>
+                <w:rFonts w:ascii="Times New Roman" w:hAnsi="Times New Roman" w:cs="Times New Roman"/>
+                <w:noProof/>
+                <w:webHidden/>
+                <w:sz w:val="24"/>
+                <w:szCs w:val="24"/>
               </w:rPr>
               <w:fldChar w:fldCharType="separate"/>
             </w:r>
             <w:r>
               <w:rPr>
-                <w:noProof/>
-                <w:webHidden/>
+                <w:rFonts w:ascii="Times New Roman" w:hAnsi="Times New Roman" w:cs="Times New Roman"/>
+                <w:noProof/>
+                <w:webHidden/>
+                <w:sz w:val="24"/>
+                <w:szCs w:val="24"/>
               </w:rPr>
               <w:t>- 5 -</w:t>
             </w:r>
             <w:r>
               <w:rPr>
-                <w:noProof/>
-                <w:webHidden/>
+                <w:rFonts w:ascii="Times New Roman" w:hAnsi="Times New Roman" w:cs="Times New Roman"/>
+                <w:noProof/>
+                <w:webHidden/>
+                <w:sz w:val="24"/>
+                <w:szCs w:val="24"/>
               </w:rPr>
               <w:fldChar w:fldCharType="end"/>
             </w:r>
@@ -1131,6 +1455,11 @@
         <w:p>
           <w:pPr>
             <w:spacing w:line="360" w:lineRule="auto"/>
+            <w:rPr>
+              <w:rFonts w:ascii="Times New Roman" w:hAnsi="Times New Roman" w:cs="Times New Roman"/>
+              <w:sz w:val="24"/>
+              <w:szCs w:val="24"/>
+            </w:rPr>
           </w:pPr>
           <w:r>
             <w:rPr>
@@ -1473,7 +1802,7 @@
         <w:ind w:left="284"/>
       </w:pPr>
       <w:bookmarkStart w:id="1" w:name="_Toc99377586"/>
-      <w:bookmarkStart w:id="2" w:name="_Toc99377935"/>
+      <w:bookmarkStart w:id="2" w:name="_Toc99380095"/>
       <w:r>
         <w:t>OBJETIVO DESTE DOCUMENTO</w:t>
       </w:r>
@@ -1543,7 +1872,7 @@
       </w:pPr>
       <w:bookmarkStart w:id="3" w:name="_Toc99377086"/>
       <w:bookmarkStart w:id="4" w:name="_Toc99377587"/>
-      <w:bookmarkStart w:id="5" w:name="_Toc99377936"/>
+      <w:bookmarkStart w:id="5" w:name="_Toc99380096"/>
       <w:r>
         <w:t>DESCRIÇÃO</w:t>
       </w:r>
@@ -1627,7 +1956,7 @@
       </w:pPr>
       <w:bookmarkStart w:id="6" w:name="_Toc99377087"/>
       <w:bookmarkStart w:id="7" w:name="_Toc99377588"/>
-      <w:bookmarkStart w:id="8" w:name="_Toc99377937"/>
+      <w:bookmarkStart w:id="8" w:name="_Toc99380097"/>
       <w:r>
         <w:t>JUSTIFICATIVA</w:t>
       </w:r>
@@ -1693,7 +2022,7 @@
       </w:pPr>
       <w:bookmarkStart w:id="9" w:name="_Toc99377088"/>
       <w:bookmarkStart w:id="10" w:name="_Toc99377589"/>
-      <w:bookmarkStart w:id="11" w:name="_Toc99377938"/>
+      <w:bookmarkStart w:id="11" w:name="_Toc99380098"/>
       <w:r>
         <w:t>PRINCIPAIS BENEFÍCIOS</w:t>
       </w:r>
@@ -1819,7 +2148,7 @@
       </w:pPr>
       <w:bookmarkStart w:id="12" w:name="_Toc99377089"/>
       <w:bookmarkStart w:id="13" w:name="_Toc99377590"/>
-      <w:bookmarkStart w:id="14" w:name="_Toc99377939"/>
+      <w:bookmarkStart w:id="14" w:name="_Toc99380099"/>
       <w:r>
         <w:t>OBJETIVOS SMART E CRITÉRIOS DE SUCESSO DO PROJETO</w:t>
       </w:r>
@@ -1925,7 +2254,7 @@
       </w:pPr>
       <w:bookmarkStart w:id="15" w:name="_Toc99377090"/>
       <w:bookmarkStart w:id="16" w:name="_Toc99377591"/>
-      <w:bookmarkStart w:id="17" w:name="_Toc99377940"/>
+      <w:bookmarkStart w:id="17" w:name="_Toc99380100"/>
       <w:r>
         <w:t>EXCLUSÕES DO PRODUTO / FORA DO ESCOPO</w:t>
       </w:r>
@@ -2061,7 +2390,7 @@
       </w:pPr>
       <w:bookmarkStart w:id="19" w:name="_Toc99377091"/>
       <w:bookmarkStart w:id="20" w:name="_Toc99377592"/>
-      <w:bookmarkStart w:id="21" w:name="_Toc99377941"/>
+      <w:bookmarkStart w:id="21" w:name="_Toc99380101"/>
       <w:r>
         <w:t>RESTRIÇÕES</w:t>
       </w:r>
@@ -2229,7 +2558,7 @@
       </w:pPr>
       <w:bookmarkStart w:id="23" w:name="_Toc99377092"/>
       <w:bookmarkStart w:id="24" w:name="_Toc99377593"/>
-      <w:bookmarkStart w:id="25" w:name="_Toc99377942"/>
+      <w:bookmarkStart w:id="25" w:name="_Toc99380102"/>
       <w:r>
         <w:t>PREMISSAS</w:t>
       </w:r>
@@ -2467,7 +2796,7 @@
       </w:pPr>
       <w:bookmarkStart w:id="27" w:name="_Toc99377093"/>
       <w:bookmarkStart w:id="28" w:name="_Toc99377594"/>
-      <w:bookmarkStart w:id="29" w:name="_Toc99377943"/>
+      <w:bookmarkStart w:id="29" w:name="_Toc99380103"/>
       <w:r>
         <w:t>RISCOS</w:t>
       </w:r>
@@ -2665,9 +2994,9 @@
       </w:pPr>
       <w:bookmarkStart w:id="30" w:name="_Toc99377094"/>
       <w:bookmarkStart w:id="31" w:name="_Toc99377595"/>
-      <w:bookmarkStart w:id="32" w:name="_Toc99377944"/>
-      <w:r>
-        <w:t>CALENDÁRIO DE ENTREGAS DO PROJETO</w:t>
+      <w:bookmarkStart w:id="32" w:name="_Toc99380104"/>
+      <w:r>
+        <w:t>CALENDÁRIO DE ENTREGAS</w:t>
       </w:r>
       <w:bookmarkEnd w:id="30"/>
       <w:bookmarkEnd w:id="31"/>
@@ -2689,7 +3018,7 @@
         <w:pStyle w:val="Heading1"/>
       </w:pPr>
       <w:bookmarkStart w:id="33" w:name="_Toc99377596"/>
-      <w:bookmarkStart w:id="34" w:name="_Toc99377945"/>
+      <w:bookmarkStart w:id="34" w:name="_Toc99380105"/>
       <w:r>
         <w:t xml:space="preserve">10.1 </w:t>
       </w:r>
@@ -3681,7 +4010,7 @@
         <w:ind w:left="426"/>
       </w:pPr>
       <w:bookmarkStart w:id="36" w:name="_Toc99377597"/>
-      <w:bookmarkStart w:id="37" w:name="_Toc99377946"/>
+      <w:bookmarkStart w:id="37" w:name="_Toc99380106"/>
       <w:r>
         <w:t>Segunda Etapa de Entregas</w:t>
       </w:r>
@@ -4477,6 +4806,7 @@
     <w:r>
       <w:rPr>
         <w:noProof/>
+        <w:shd w:val="clear" w:color="auto" w:fill="FFD966" w:themeFill="accent4" w:themeFillTint="99"/>
       </w:rPr>
       <w:drawing>
         <wp:anchor distT="0" distB="0" distL="114300" distR="114300" simplePos="0" relativeHeight="251658240" behindDoc="0" locked="0" layoutInCell="1" allowOverlap="1" wp14:anchorId="23504CE5" wp14:editId="56037DEC">

</xml_diff>

<commit_message>
Pequena correção de documento
</commit_message>
<xml_diff>
--- a/Termo de Abertura do Projeto/TERMO DE ABERTURA DO PROJETO.docx
+++ b/Termo de Abertura do Projeto/TERMO DE ABERTURA DO PROJETO.docx
@@ -38,6 +38,15 @@
     </w:p>
     <w:sdt>
       <w:sdtPr>
+        <w:rPr>
+          <w:rFonts w:asciiTheme="minorHAnsi" w:eastAsiaTheme="minorHAnsi" w:hAnsiTheme="minorHAnsi" w:cstheme="minorBidi"/>
+          <w:b w:val="0"/>
+          <w:spacing w:val="0"/>
+          <w:kern w:val="0"/>
+          <w:sz w:val="22"/>
+          <w:szCs w:val="22"/>
+          <w:lang w:val="pt-BR"/>
+        </w:rPr>
         <w:id w:val="-1478216225"/>
         <w:docPartObj>
           <w:docPartGallery w:val="Table of Contents"/>
@@ -46,13 +55,10 @@
       </w:sdtPr>
       <w:sdtEndPr>
         <w:rPr>
-          <w:rFonts w:eastAsiaTheme="minorHAnsi" w:cs="Times New Roman"/>
+          <w:rFonts w:cs="Times New Roman"/>
           <w:bCs/>
           <w:noProof/>
-          <w:spacing w:val="0"/>
-          <w:kern w:val="0"/>
-          <w:szCs w:val="24"/>
-          <w:lang w:val="pt-BR"/>
+          <w:szCs w:val="24"/>
         </w:rPr>
       </w:sdtEndPr>
       <w:sdtContent>
@@ -62,12 +68,14 @@
             <w:rPr>
               <w:rFonts w:cs="Times New Roman"/>
               <w:szCs w:val="24"/>
+              <w:lang w:val="pt-BR"/>
             </w:rPr>
           </w:pPr>
           <w:r>
             <w:rPr>
               <w:rFonts w:cs="Times New Roman"/>
               <w:szCs w:val="24"/>
+              <w:lang w:val="pt-BR"/>
             </w:rPr>
             <w:t>SUMÁRIO</w:t>
           </w:r>
@@ -1727,71 +1735,6 @@
         </w:rPr>
       </w:pPr>
     </w:p>
-    <w:tbl>
-      <w:tblPr>
-        <w:tblStyle w:val="TableGrid"/>
-        <w:tblW w:w="9209" w:type="dxa"/>
-        <w:tblLook w:val="04A0" w:firstRow="1" w:lastRow="0" w:firstColumn="1" w:lastColumn="0" w:noHBand="0" w:noVBand="1"/>
-      </w:tblPr>
-      <w:tblGrid>
-        <w:gridCol w:w="9209"/>
-      </w:tblGrid>
-      <w:tr>
-        <w:tc>
-          <w:tcPr>
-            <w:tcW w:w="9209" w:type="dxa"/>
-          </w:tcPr>
-          <w:p>
-            <w:pPr>
-              <w:spacing w:line="360" w:lineRule="auto"/>
-              <w:ind w:right="707"/>
-              <w:jc w:val="both"/>
-              <w:rPr>
-                <w:rFonts w:ascii="Times New Roman" w:hAnsi="Times New Roman" w:cs="Times New Roman"/>
-                <w:b/>
-                <w:bCs/>
-                <w:sz w:val="28"/>
-                <w:szCs w:val="28"/>
-              </w:rPr>
-            </w:pPr>
-            <w:bookmarkStart w:id="0" w:name="_Toc99377085"/>
-            <w:r>
-              <w:rPr>
-                <w:rFonts w:ascii="Times New Roman" w:hAnsi="Times New Roman" w:cs="Times New Roman"/>
-                <w:b/>
-                <w:bCs/>
-                <w:sz w:val="28"/>
-                <w:szCs w:val="28"/>
-              </w:rPr>
-              <w:lastRenderedPageBreak/>
-              <w:t>Superintendência</w:t>
-            </w:r>
-            <w:r>
-              <w:rPr>
-                <w:rFonts w:ascii="Times New Roman" w:hAnsi="Times New Roman" w:cs="Times New Roman"/>
-                <w:b/>
-                <w:bCs/>
-                <w:sz w:val="28"/>
-                <w:szCs w:val="28"/>
-              </w:rPr>
-              <w:t xml:space="preserve"> Responsável</w:t>
-            </w:r>
-          </w:p>
-          <w:p>
-            <w:pPr>
-              <w:spacing w:line="360" w:lineRule="auto"/>
-              <w:ind w:right="707"/>
-              <w:jc w:val="both"/>
-              <w:rPr>
-                <w:rFonts w:ascii="Times New Roman" w:hAnsi="Times New Roman" w:cs="Times New Roman"/>
-                <w:sz w:val="24"/>
-                <w:szCs w:val="24"/>
-              </w:rPr>
-            </w:pPr>
-          </w:p>
-        </w:tc>
-      </w:tr>
-    </w:tbl>
     <w:p>
       <w:pPr>
         <w:pStyle w:val="Heading1"/>
@@ -1801,9 +1744,11 @@
         </w:numPr>
         <w:ind w:left="284"/>
       </w:pPr>
+      <w:bookmarkStart w:id="0" w:name="_Toc99377085"/>
       <w:bookmarkStart w:id="1" w:name="_Toc99377586"/>
       <w:bookmarkStart w:id="2" w:name="_Toc99380095"/>
       <w:r>
+        <w:lastRenderedPageBreak/>
         <w:t>OBJETIVO DESTE DOCUMENTO</w:t>
       </w:r>
       <w:bookmarkEnd w:id="0"/>
@@ -2103,7 +2048,6 @@
           <w:sz w:val="24"/>
           <w:szCs w:val="24"/>
         </w:rPr>
-        <w:lastRenderedPageBreak/>
         <w:t>Preço calculado de acordo com veículo de entrega e peso.</w:t>
       </w:r>
     </w:p>
@@ -2708,7 +2652,6 @@
           <w:sz w:val="24"/>
           <w:szCs w:val="24"/>
         </w:rPr>
-        <w:lastRenderedPageBreak/>
         <w:t>R</w:t>
       </w:r>
       <w:r>
@@ -2798,6 +2741,7 @@
       <w:bookmarkStart w:id="28" w:name="_Toc99377594"/>
       <w:bookmarkStart w:id="29" w:name="_Toc99380103"/>
       <w:r>
+        <w:lastRenderedPageBreak/>
         <w:t>RISCOS</w:t>
       </w:r>
       <w:bookmarkEnd w:id="27"/>
@@ -3417,7 +3361,6 @@
                 <w:sz w:val="24"/>
                 <w:szCs w:val="24"/>
               </w:rPr>
-              <w:lastRenderedPageBreak/>
               <w:t>(Responsáveis: Daniel e Guilherme)</w:t>
             </w:r>
           </w:p>
@@ -3495,6 +3438,7 @@
                 <w:sz w:val="24"/>
                 <w:szCs w:val="24"/>
               </w:rPr>
+              <w:lastRenderedPageBreak/>
               <w:t xml:space="preserve">Análise de Concorrência. </w:t>
             </w:r>
           </w:p>
@@ -4177,7 +4121,6 @@
                 <w:sz w:val="24"/>
                 <w:szCs w:val="24"/>
               </w:rPr>
-              <w:lastRenderedPageBreak/>
               <w:t>Atualização de Diagramas UML</w:t>
             </w:r>
           </w:p>
@@ -4241,6 +4184,7 @@
           <w:sz w:val="24"/>
           <w:szCs w:val="24"/>
         </w:rPr>
+        <w:lastRenderedPageBreak/>
         <w:t>08/07</w:t>
       </w:r>
     </w:p>
@@ -6218,6 +6162,7 @@
   <w:style w:type="character" w:default="1" w:styleId="DefaultParagraphFont">
     <w:name w:val="Default Paragraph Font"/>
     <w:uiPriority w:val="1"/>
+    <w:semiHidden/>
     <w:unhideWhenUsed/>
   </w:style>
   <w:style w:type="table" w:default="1" w:styleId="TableNormal">

</xml_diff>